<commit_message>
update notes about server
</commit_message>
<xml_diff>
--- a/YCC lecture notes for students 2018.docx
+++ b/YCC lecture notes for students 2018.docx
@@ -1044,7 +1044,7 @@
           <w:color w:val="242729"/>
           <w:shd w:val="clear" w:color="auto" w:fill="EFF0F1"/>
         </w:rPr>
-        <w:t>/etc/login.defs</w:t>
+        <w:t xml:space="preserve">/etc/login.defs </w:t>
       </w:r>
       <w:r>
         <w:rPr>
@@ -1052,42 +1052,44 @@
           <w:color w:val="242729"/>
           <w:shd w:val="clear" w:color="auto" w:fill="EFF0F1"/>
         </w:rPr>
-        <w:t xml:space="preserve"> </w:t>
-      </w:r>
-      <w:r>
+        <w:t>ဖိုင္ကို ျပင္ရမယ္</w:t>
+      </w:r>
+    </w:p>
+    <w:p>
+      <w:pPr>
+        <w:pStyle w:val="HTMLPreformatted"/>
         <w:rPr>
           <w:rFonts w:ascii="Zawgyi-One" w:hAnsi="Zawgyi-One" w:cs="Zawgyi-One"/>
           <w:color w:val="242729"/>
           <w:shd w:val="clear" w:color="auto" w:fill="EFF0F1"/>
         </w:rPr>
-        <w:t>ဖိုင္ကို ျပင္ရမယ္</w:t>
-      </w:r>
-    </w:p>
-    <w:p>
-      <w:pPr>
-        <w:pStyle w:val="HTMLPreformatted"/>
+      </w:pPr>
+      <w:r>
         <w:rPr>
           <w:rFonts w:ascii="Zawgyi-One" w:hAnsi="Zawgyi-One" w:cs="Zawgyi-One"/>
           <w:color w:val="242729"/>
           <w:shd w:val="clear" w:color="auto" w:fill="EFF0F1"/>
         </w:rPr>
-      </w:pPr>
+        <w:t xml:space="preserve">LOGIN_TIMEOUT 60 seconds </w:t>
+      </w:r>
       <w:r>
         <w:rPr>
           <w:rFonts w:ascii="Zawgyi-One" w:hAnsi="Zawgyi-One" w:cs="Zawgyi-One"/>
           <w:color w:val="242729"/>
           <w:shd w:val="clear" w:color="auto" w:fill="EFF0F1"/>
         </w:rPr>
-        <w:t xml:space="preserve">LOGIN_TIMEOUT 60 seconds </w:t>
-      </w:r>
-      <w:r>
+        <w:t>ကို ျပင္ရမယ္</w:t>
+      </w:r>
+    </w:p>
+    <w:p>
+      <w:pPr>
+        <w:pStyle w:val="HTMLPreformatted"/>
         <w:rPr>
           <w:rFonts w:ascii="Zawgyi-One" w:hAnsi="Zawgyi-One" w:cs="Zawgyi-One"/>
           <w:color w:val="242729"/>
           <w:shd w:val="clear" w:color="auto" w:fill="EFF0F1"/>
         </w:rPr>
-        <w:t>ကို ျပင္ရမယ္</w:t>
-      </w:r>
+      </w:pPr>
     </w:p>
     <w:p>
       <w:pPr>
@@ -1098,138 +1100,581 @@
           <w:shd w:val="clear" w:color="auto" w:fill="EFF0F1"/>
         </w:rPr>
       </w:pPr>
-    </w:p>
-    <w:p>
-      <w:pPr>
-        <w:pStyle w:val="HTMLPreformatted"/>
+      <w:r>
         <w:rPr>
           <w:rFonts w:ascii="Zawgyi-One" w:hAnsi="Zawgyi-One" w:cs="Zawgyi-One"/>
           <w:color w:val="242729"/>
           <w:shd w:val="clear" w:color="auto" w:fill="EFF0F1"/>
         </w:rPr>
-      </w:pPr>
-      <w:r>
+        <w:t>SSH session timeout ကို ၾကာေအာင္ျပင္ဖို႔</w:t>
+      </w:r>
+    </w:p>
+    <w:p>
+      <w:pPr>
+        <w:pStyle w:val="HTMLPreformatted"/>
         <w:rPr>
           <w:rFonts w:ascii="Zawgyi-One" w:hAnsi="Zawgyi-One" w:cs="Zawgyi-One"/>
           <w:color w:val="242729"/>
           <w:shd w:val="clear" w:color="auto" w:fill="EFF0F1"/>
         </w:rPr>
-        <w:t>SSH session timeout ကို ၾကာေအာင္ျပင္ဖို႔</w:t>
-      </w:r>
-    </w:p>
-    <w:p>
-      <w:pPr>
-        <w:pStyle w:val="HTMLPreformatted"/>
+      </w:pPr>
+      <w:r>
         <w:rPr>
           <w:rFonts w:ascii="Zawgyi-One" w:hAnsi="Zawgyi-One" w:cs="Zawgyi-One"/>
           <w:color w:val="242729"/>
           <w:shd w:val="clear" w:color="auto" w:fill="EFF0F1"/>
         </w:rPr>
-      </w:pPr>
-      <w:r>
+        <w:t>/etc/ssh/sshd_config ကို ေနာက္ဆံုးမွာ သံုးေၾကာင္းဝင္ထည္႔ေပးရမယ္</w:t>
+      </w:r>
+    </w:p>
+    <w:p>
+      <w:pPr>
+        <w:pStyle w:val="HTMLPreformatted"/>
         <w:rPr>
           <w:rFonts w:ascii="Zawgyi-One" w:hAnsi="Zawgyi-One" w:cs="Zawgyi-One"/>
           <w:color w:val="242729"/>
           <w:shd w:val="clear" w:color="auto" w:fill="EFF0F1"/>
         </w:rPr>
-        <w:t>/etc/ssh/sshd_config ကို ေနာက္ဆံုးမွာ သံုးေၾကာင္းဝင္ထည္႔ေပးရမယ္</w:t>
-      </w:r>
-    </w:p>
-    <w:p>
-      <w:pPr>
-        <w:pStyle w:val="HTMLPreformatted"/>
+      </w:pPr>
+      <w:r>
         <w:rPr>
           <w:rFonts w:ascii="Zawgyi-One" w:hAnsi="Zawgyi-One" w:cs="Zawgyi-One"/>
           <w:color w:val="242729"/>
           <w:shd w:val="clear" w:color="auto" w:fill="EFF0F1"/>
         </w:rPr>
-      </w:pPr>
-      <w:r>
+        <w:t>#other configs for long lasting ssh session</w:t>
+      </w:r>
+    </w:p>
+    <w:p>
+      <w:pPr>
+        <w:pStyle w:val="HTMLPreformatted"/>
         <w:rPr>
           <w:rFonts w:ascii="Zawgyi-One" w:hAnsi="Zawgyi-One" w:cs="Zawgyi-One"/>
           <w:color w:val="242729"/>
           <w:shd w:val="clear" w:color="auto" w:fill="EFF0F1"/>
         </w:rPr>
-        <w:t>#other configs for long lasting ssh session</w:t>
-      </w:r>
-    </w:p>
-    <w:p>
-      <w:pPr>
-        <w:pStyle w:val="HTMLPreformatted"/>
+      </w:pPr>
+      <w:r>
         <w:rPr>
           <w:rFonts w:ascii="Zawgyi-One" w:hAnsi="Zawgyi-One" w:cs="Zawgyi-One"/>
           <w:color w:val="242729"/>
           <w:shd w:val="clear" w:color="auto" w:fill="EFF0F1"/>
         </w:rPr>
-      </w:pPr>
-      <w:r>
+        <w:lastRenderedPageBreak/>
+        <w:t>ClientAliveInterval 6000</w:t>
+      </w:r>
+    </w:p>
+    <w:p>
+      <w:pPr>
+        <w:pStyle w:val="HTMLPreformatted"/>
         <w:rPr>
           <w:rFonts w:ascii="Zawgyi-One" w:hAnsi="Zawgyi-One" w:cs="Zawgyi-One"/>
           <w:color w:val="242729"/>
           <w:shd w:val="clear" w:color="auto" w:fill="EFF0F1"/>
         </w:rPr>
-        <w:lastRenderedPageBreak/>
-        <w:t>ClientAliveInterval 6000</w:t>
-      </w:r>
-    </w:p>
-    <w:p>
-      <w:pPr>
-        <w:pStyle w:val="HTMLPreformatted"/>
+      </w:pPr>
+      <w:r>
         <w:rPr>
           <w:rFonts w:ascii="Zawgyi-One" w:hAnsi="Zawgyi-One" w:cs="Zawgyi-One"/>
           <w:color w:val="242729"/>
           <w:shd w:val="clear" w:color="auto" w:fill="EFF0F1"/>
         </w:rPr>
-      </w:pPr>
-      <w:r>
+        <w:t>TCPKeepAlive yes</w:t>
+      </w:r>
+    </w:p>
+    <w:p>
+      <w:pPr>
+        <w:pStyle w:val="HTMLPreformatted"/>
         <w:rPr>
           <w:rFonts w:ascii="Zawgyi-One" w:hAnsi="Zawgyi-One" w:cs="Zawgyi-One"/>
           <w:color w:val="242729"/>
           <w:shd w:val="clear" w:color="auto" w:fill="EFF0F1"/>
         </w:rPr>
-        <w:t>TCPKeepAlive yes</w:t>
-      </w:r>
-    </w:p>
-    <w:p>
-      <w:pPr>
-        <w:pStyle w:val="HTMLPreformatted"/>
+      </w:pPr>
+      <w:r>
         <w:rPr>
           <w:rFonts w:ascii="Zawgyi-One" w:hAnsi="Zawgyi-One" w:cs="Zawgyi-One"/>
           <w:color w:val="242729"/>
           <w:shd w:val="clear" w:color="auto" w:fill="EFF0F1"/>
         </w:rPr>
-      </w:pPr>
-      <w:r>
+        <w:t>ClientAliveCountMax 10</w:t>
+      </w:r>
+    </w:p>
+    <w:p>
+      <w:pPr>
+        <w:pStyle w:val="HTMLPreformatted"/>
         <w:rPr>
           <w:rFonts w:ascii="Zawgyi-One" w:hAnsi="Zawgyi-One" w:cs="Zawgyi-One"/>
           <w:color w:val="242729"/>
           <w:shd w:val="clear" w:color="auto" w:fill="EFF0F1"/>
         </w:rPr>
-        <w:t>ClientAliveCountMax 10</w:t>
-      </w:r>
-    </w:p>
-    <w:p>
-      <w:pPr>
-        <w:pStyle w:val="HTMLPreformatted"/>
-        <w:rPr>
-          <w:rFonts w:ascii="Zawgyi-One" w:hAnsi="Zawgyi-One" w:cs="Zawgyi-One"/>
-          <w:color w:val="242729"/>
-          <w:shd w:val="clear" w:color="auto" w:fill="EFF0F1"/>
-        </w:rPr>
-      </w:pPr>
-    </w:p>
-    <w:p>
-      <w:pPr>
-        <w:pStyle w:val="HTMLPreformatted"/>
-        <w:rPr>
-          <w:rFonts w:ascii="Zawgyi-One" w:hAnsi="Zawgyi-One" w:cs="Zawgyi-One"/>
-          <w:color w:val="000000"/>
-          <w:sz w:val="24"/>
-          <w:szCs w:val="24"/>
-        </w:rPr>
-      </w:pPr>
-      <w:bookmarkStart w:id="0" w:name="_GoBack"/>
-      <w:bookmarkEnd w:id="0"/>
+      </w:pPr>
+    </w:p>
+    <w:p>
+      <w:pPr>
+        <w:pStyle w:val="HTMLPreformatted"/>
+        <w:rPr>
+          <w:rFonts w:ascii="Zawgyi-One" w:hAnsi="Zawgyi-One" w:cs="Zawgyi-One"/>
+          <w:color w:val="000000"/>
+          <w:sz w:val="24"/>
+          <w:szCs w:val="24"/>
+        </w:rPr>
+      </w:pPr>
+      <w:r>
+        <w:rPr>
+          <w:rFonts w:ascii="Zawgyi-One" w:hAnsi="Zawgyi-One" w:cs="Zawgyi-One"/>
+          <w:color w:val="000000"/>
+          <w:sz w:val="24"/>
+          <w:szCs w:val="24"/>
+        </w:rPr>
+        <w:t xml:space="preserve">               </w:t>
+      </w:r>
+    </w:p>
+    <w:p>
+      <w:pPr>
+        <w:pStyle w:val="HTMLPreformatted"/>
+        <w:rPr>
+          <w:rFonts w:ascii="Zawgyi-One" w:hAnsi="Zawgyi-One" w:cs="Zawgyi-One"/>
+          <w:color w:val="000000"/>
+          <w:sz w:val="24"/>
+          <w:szCs w:val="24"/>
+        </w:rPr>
+      </w:pPr>
+      <w:r>
+        <w:rPr>
+          <w:rFonts w:ascii="Zawgyi-One" w:hAnsi="Zawgyi-One" w:cs="Zawgyi-One"/>
+          <w:color w:val="000000"/>
+          <w:sz w:val="24"/>
+          <w:szCs w:val="24"/>
+        </w:rPr>
+        <w:t>mySQL</w:t>
+      </w:r>
+    </w:p>
+    <w:p>
+      <w:pPr>
+        <w:pStyle w:val="HTMLPreformatted"/>
+        <w:rPr>
+          <w:rFonts w:ascii="Zawgyi-One" w:hAnsi="Zawgyi-One" w:cs="Zawgyi-One"/>
+          <w:color w:val="000000"/>
+          <w:sz w:val="24"/>
+          <w:szCs w:val="24"/>
+        </w:rPr>
+      </w:pPr>
+      <w:r>
+        <w:rPr>
+          <w:rFonts w:ascii="Zawgyi-One" w:hAnsi="Zawgyi-One" w:cs="Zawgyi-One"/>
+          <w:color w:val="000000"/>
+          <w:sz w:val="24"/>
+          <w:szCs w:val="24"/>
+        </w:rPr>
+        <w:t>config</w:t>
+      </w:r>
+    </w:p>
+    <w:p>
+      <w:pPr>
+        <w:pStyle w:val="HTMLPreformatted"/>
+        <w:rPr>
+          <w:rFonts w:ascii="Zawgyi-One" w:hAnsi="Zawgyi-One" w:cs="Zawgyi-One"/>
+          <w:color w:val="000000"/>
+          <w:sz w:val="24"/>
+          <w:szCs w:val="24"/>
+        </w:rPr>
+      </w:pPr>
+      <w:r>
+        <w:rPr>
+          <w:rFonts w:ascii="Zawgyi-One" w:hAnsi="Zawgyi-One" w:cs="Zawgyi-One"/>
+          <w:color w:val="000000"/>
+          <w:sz w:val="24"/>
+          <w:szCs w:val="24"/>
+        </w:rPr>
+        <w:t>nano /etc/mysql/my.cnf (open)</w:t>
+      </w:r>
+    </w:p>
+    <w:p>
+      <w:pPr>
+        <w:pStyle w:val="HTMLPreformatted"/>
+        <w:rPr>
+          <w:rFonts w:ascii="Zawgyi-One" w:hAnsi="Zawgyi-One" w:cs="Zawgyi-One"/>
+          <w:color w:val="000000"/>
+          <w:sz w:val="24"/>
+          <w:szCs w:val="24"/>
+        </w:rPr>
+      </w:pPr>
+      <w:r>
+        <w:rPr>
+          <w:rFonts w:ascii="Zawgyi-One" w:hAnsi="Zawgyi-One" w:cs="Zawgyi-One"/>
+          <w:color w:val="000000"/>
+          <w:sz w:val="24"/>
+          <w:szCs w:val="24"/>
+        </w:rPr>
+        <w:t>add line that will permit your ip to remotely control mysql</w:t>
+      </w:r>
+    </w:p>
+    <w:p>
+      <w:pPr>
+        <w:pStyle w:val="HTMLPreformatted"/>
+        <w:rPr>
+          <w:rFonts w:ascii="Zawgyi-One" w:hAnsi="Zawgyi-One" w:cs="Zawgyi-One"/>
+          <w:color w:val="000000"/>
+          <w:sz w:val="24"/>
+          <w:szCs w:val="24"/>
+        </w:rPr>
+      </w:pPr>
+      <w:r>
+        <w:rPr>
+          <w:rFonts w:ascii="Zawgyi-One" w:hAnsi="Zawgyi-One" w:cs="Zawgyi-One"/>
+          <w:color w:val="000000"/>
+          <w:sz w:val="24"/>
+          <w:szCs w:val="24"/>
+        </w:rPr>
+        <w:t>bind-address = 192.168.0.103</w:t>
+      </w:r>
+    </w:p>
+    <w:p>
+      <w:pPr>
+        <w:pStyle w:val="HTMLPreformatted"/>
+        <w:rPr>
+          <w:rFonts w:ascii="Zawgyi-One" w:hAnsi="Zawgyi-One" w:cs="Zawgyi-One"/>
+          <w:color w:val="000000"/>
+          <w:sz w:val="24"/>
+          <w:szCs w:val="24"/>
+        </w:rPr>
+      </w:pPr>
+      <w:r>
+        <w:rPr>
+          <w:rFonts w:ascii="Zawgyi-One" w:hAnsi="Zawgyi-One" w:cs="Zawgyi-One"/>
+          <w:color w:val="000000"/>
+          <w:sz w:val="24"/>
+          <w:szCs w:val="24"/>
+        </w:rPr>
+        <w:t>netstat -tap | grep mysql</w:t>
+      </w:r>
+      <w:r>
+        <w:rPr>
+          <w:rFonts w:ascii="Zawgyi-One" w:hAnsi="Zawgyi-One" w:cs="Zawgyi-One"/>
+          <w:color w:val="000000"/>
+          <w:sz w:val="24"/>
+          <w:szCs w:val="24"/>
+        </w:rPr>
+        <w:t xml:space="preserve">                                         </w:t>
+      </w:r>
+    </w:p>
+    <w:p>
+      <w:pPr>
+        <w:pStyle w:val="HTMLPreformatted"/>
+        <w:rPr>
+          <w:rFonts w:ascii="Zawgyi-One" w:hAnsi="Zawgyi-One" w:cs="Zawgyi-One"/>
+          <w:color w:val="000000"/>
+          <w:sz w:val="24"/>
+          <w:szCs w:val="24"/>
+        </w:rPr>
+      </w:pPr>
+    </w:p>
+    <w:p>
+      <w:pPr>
+        <w:pStyle w:val="HTMLPreformatted"/>
+        <w:rPr>
+          <w:rFonts w:ascii="Zawgyi-One" w:hAnsi="Zawgyi-One" w:cs="Zawgyi-One"/>
+          <w:color w:val="000000"/>
+          <w:sz w:val="24"/>
+          <w:szCs w:val="24"/>
+        </w:rPr>
+      </w:pPr>
+    </w:p>
+    <w:p>
+      <w:pPr>
+        <w:pStyle w:val="HTMLPreformatted"/>
+        <w:rPr>
+          <w:rFonts w:ascii="Zawgyi-One" w:hAnsi="Zawgyi-One" w:cs="Zawgyi-One"/>
+          <w:color w:val="000000"/>
+          <w:sz w:val="24"/>
+          <w:szCs w:val="24"/>
+        </w:rPr>
+      </w:pPr>
+    </w:p>
+    <w:p>
+      <w:pPr>
+        <w:pStyle w:val="HTMLPreformatted"/>
+        <w:rPr>
+          <w:rFonts w:ascii="Zawgyi-One" w:hAnsi="Zawgyi-One" w:cs="Zawgyi-One"/>
+          <w:color w:val="000000"/>
+          <w:sz w:val="24"/>
+          <w:szCs w:val="24"/>
+        </w:rPr>
+      </w:pPr>
+    </w:p>
+    <w:p>
+      <w:pPr>
+        <w:pStyle w:val="HTMLPreformatted"/>
+        <w:rPr>
+          <w:rFonts w:ascii="Zawgyi-One" w:hAnsi="Zawgyi-One" w:cs="Zawgyi-One"/>
+          <w:color w:val="000000"/>
+          <w:sz w:val="24"/>
+          <w:szCs w:val="24"/>
+        </w:rPr>
+      </w:pPr>
+      <w:r>
+        <w:rPr>
+          <w:rFonts w:ascii="Zawgyi-One" w:hAnsi="Zawgyi-One" w:cs="Zawgyi-One"/>
+          <w:color w:val="000000"/>
+          <w:sz w:val="24"/>
+          <w:szCs w:val="24"/>
+        </w:rPr>
+        <w:t xml:space="preserve">Install phpMyAdmin </w:t>
+      </w:r>
+    </w:p>
+    <w:p>
+      <w:pPr>
+        <w:pStyle w:val="HTMLPreformatted"/>
+        <w:rPr>
+          <w:rFonts w:ascii="Zawgyi-One" w:hAnsi="Zawgyi-One" w:cs="Zawgyi-One"/>
+          <w:color w:val="000000"/>
+          <w:sz w:val="24"/>
+          <w:szCs w:val="24"/>
+        </w:rPr>
+      </w:pPr>
+      <w:r>
+        <w:rPr>
+          <w:rFonts w:ascii="Zawgyi-One" w:hAnsi="Zawgyi-One" w:cs="Zawgyi-One"/>
+          <w:color w:val="000000"/>
+          <w:sz w:val="24"/>
+          <w:szCs w:val="24"/>
+        </w:rPr>
+        <w:t>sudo apt-get install phpmyadmin</w:t>
+      </w:r>
+    </w:p>
+    <w:p>
+      <w:pPr>
+        <w:pStyle w:val="HTMLPreformatted"/>
+        <w:rPr>
+          <w:rFonts w:ascii="Zawgyi-One" w:hAnsi="Zawgyi-One" w:cs="Zawgyi-One"/>
+          <w:color w:val="000000"/>
+          <w:sz w:val="24"/>
+          <w:szCs w:val="24"/>
+        </w:rPr>
+      </w:pPr>
+      <w:r>
+        <w:rPr>
+          <w:rFonts w:ascii="Zawgyi-One" w:hAnsi="Zawgyi-One" w:cs="Zawgyi-One"/>
+          <w:color w:val="000000"/>
+          <w:sz w:val="24"/>
+          <w:szCs w:val="24"/>
+        </w:rPr>
+        <w:t>http://localhost/phpmyadmin</w:t>
+      </w:r>
+    </w:p>
+    <w:p>
+      <w:pPr>
+        <w:pStyle w:val="HTMLPreformatted"/>
+        <w:rPr>
+          <w:rFonts w:ascii="Zawgyi-One" w:hAnsi="Zawgyi-One" w:cs="Zawgyi-One"/>
+          <w:color w:val="000000"/>
+          <w:sz w:val="24"/>
+          <w:szCs w:val="24"/>
+        </w:rPr>
+      </w:pPr>
+    </w:p>
+    <w:p>
+      <w:pPr>
+        <w:pStyle w:val="HTMLPreformatted"/>
+        <w:rPr>
+          <w:rFonts w:ascii="Zawgyi-One" w:hAnsi="Zawgyi-One" w:cs="Zawgyi-One"/>
+          <w:color w:val="000000"/>
+          <w:sz w:val="24"/>
+          <w:szCs w:val="24"/>
+        </w:rPr>
+      </w:pPr>
+      <w:r>
+        <w:rPr>
+          <w:rFonts w:ascii="Zawgyi-One" w:hAnsi="Zawgyi-One" w:cs="Zawgyi-One"/>
+          <w:color w:val="000000"/>
+          <w:sz w:val="24"/>
+          <w:szCs w:val="24"/>
+        </w:rPr>
+        <w:t>sudo mysql</w:t>
+      </w:r>
+    </w:p>
+    <w:p>
+      <w:pPr>
+        <w:pStyle w:val="HTMLPreformatted"/>
+        <w:rPr>
+          <w:rFonts w:ascii="Zawgyi-One" w:hAnsi="Zawgyi-One" w:cs="Zawgyi-One"/>
+          <w:color w:val="000000"/>
+          <w:sz w:val="24"/>
+          <w:szCs w:val="24"/>
+        </w:rPr>
+      </w:pPr>
+      <w:r>
+        <w:rPr>
+          <w:rFonts w:ascii="Zawgyi-One" w:hAnsi="Zawgyi-One" w:cs="Zawgyi-One"/>
+          <w:color w:val="000000"/>
+          <w:sz w:val="24"/>
+          <w:szCs w:val="24"/>
+        </w:rPr>
+        <w:t>&gt;&gt;show databases;</w:t>
+      </w:r>
+    </w:p>
+    <w:p>
+      <w:pPr>
+        <w:pStyle w:val="HTMLPreformatted"/>
+        <w:rPr>
+          <w:rFonts w:ascii="Zawgyi-One" w:hAnsi="Zawgyi-One" w:cs="Zawgyi-One"/>
+          <w:color w:val="000000"/>
+          <w:sz w:val="24"/>
+          <w:szCs w:val="24"/>
+        </w:rPr>
+      </w:pPr>
+      <w:r>
+        <w:rPr>
+          <w:rFonts w:ascii="Zawgyi-One" w:hAnsi="Zawgyi-One" w:cs="Zawgyi-One"/>
+          <w:color w:val="000000"/>
+          <w:sz w:val="24"/>
+          <w:szCs w:val="24"/>
+        </w:rPr>
+        <w:t>&gt;&gt;use mysql;</w:t>
+      </w:r>
+    </w:p>
+    <w:p>
+      <w:pPr>
+        <w:pStyle w:val="HTMLPreformatted"/>
+        <w:rPr>
+          <w:rFonts w:ascii="Zawgyi-One" w:hAnsi="Zawgyi-One" w:cs="Zawgyi-One"/>
+          <w:color w:val="000000"/>
+          <w:sz w:val="24"/>
+          <w:szCs w:val="24"/>
+        </w:rPr>
+      </w:pPr>
+      <w:r>
+        <w:rPr>
+          <w:rFonts w:ascii="Zawgyi-One" w:hAnsi="Zawgyi-One" w:cs="Zawgyi-One"/>
+          <w:color w:val="000000"/>
+          <w:sz w:val="24"/>
+          <w:szCs w:val="24"/>
+        </w:rPr>
+        <w:t>&gt;&gt;show tables;</w:t>
+      </w:r>
+    </w:p>
+    <w:p>
+      <w:pPr>
+        <w:pStyle w:val="HTMLPreformatted"/>
+        <w:rPr>
+          <w:rFonts w:ascii="Zawgyi-One" w:hAnsi="Zawgyi-One" w:cs="Zawgyi-One"/>
+          <w:color w:val="000000"/>
+          <w:sz w:val="24"/>
+          <w:szCs w:val="24"/>
+        </w:rPr>
+      </w:pPr>
+      <w:r>
+        <w:rPr>
+          <w:rFonts w:ascii="Zawgyi-One" w:hAnsi="Zawgyi-One" w:cs="Zawgyi-One"/>
+          <w:color w:val="000000"/>
+          <w:sz w:val="24"/>
+          <w:szCs w:val="24"/>
+        </w:rPr>
+        <w:t>&gt;&gt;select * from user;</w:t>
+      </w:r>
+    </w:p>
+    <w:p>
+      <w:pPr>
+        <w:pStyle w:val="HTMLPreformatted"/>
+        <w:rPr>
+          <w:rFonts w:ascii="Zawgyi-One" w:hAnsi="Zawgyi-One" w:cs="Zawgyi-One"/>
+          <w:color w:val="000000"/>
+          <w:sz w:val="24"/>
+          <w:szCs w:val="24"/>
+        </w:rPr>
+      </w:pPr>
+      <w:r>
+        <w:rPr>
+          <w:rFonts w:ascii="Zawgyi-One" w:hAnsi="Zawgyi-One" w:cs="Zawgyi-One"/>
+          <w:color w:val="000000"/>
+          <w:sz w:val="24"/>
+          <w:szCs w:val="24"/>
+        </w:rPr>
+        <w:t>&gt;&gt;select user,password from user;</w:t>
+      </w:r>
+    </w:p>
+    <w:p>
+      <w:pPr>
+        <w:pStyle w:val="HTMLPreformatted"/>
+        <w:rPr>
+          <w:rFonts w:ascii="Zawgyi-One" w:hAnsi="Zawgyi-One" w:cs="Zawgyi-One"/>
+          <w:color w:val="000000"/>
+          <w:sz w:val="24"/>
+          <w:szCs w:val="24"/>
+        </w:rPr>
+      </w:pPr>
+      <w:r>
+        <w:rPr>
+          <w:rFonts w:ascii="Zawgyi-One" w:hAnsi="Zawgyi-One" w:cs="Zawgyi-One"/>
+          <w:color w:val="000000"/>
+          <w:sz w:val="24"/>
+          <w:szCs w:val="24"/>
+        </w:rPr>
+        <w:t>&gt;&gt;update user</w:t>
+      </w:r>
+    </w:p>
+    <w:p>
+      <w:pPr>
+        <w:pStyle w:val="HTMLPreformatted"/>
+        <w:rPr>
+          <w:rFonts w:ascii="Zawgyi-One" w:hAnsi="Zawgyi-One" w:cs="Zawgyi-One"/>
+          <w:color w:val="000000"/>
+          <w:sz w:val="24"/>
+          <w:szCs w:val="24"/>
+        </w:rPr>
+      </w:pPr>
+      <w:r>
+        <w:rPr>
+          <w:rFonts w:ascii="Zawgyi-One" w:hAnsi="Zawgyi-One" w:cs="Zawgyi-One"/>
+          <w:color w:val="000000"/>
+          <w:sz w:val="24"/>
+          <w:szCs w:val="24"/>
+        </w:rPr>
+        <w:t>&gt;&gt;set password='raspberry'</w:t>
+      </w:r>
+    </w:p>
+    <w:p>
+      <w:pPr>
+        <w:pStyle w:val="HTMLPreformatted"/>
+        <w:rPr>
+          <w:rFonts w:ascii="Zawgyi-One" w:hAnsi="Zawgyi-One" w:cs="Zawgyi-One"/>
+          <w:color w:val="000000"/>
+          <w:sz w:val="24"/>
+          <w:szCs w:val="24"/>
+        </w:rPr>
+      </w:pPr>
+      <w:r>
+        <w:rPr>
+          <w:rFonts w:ascii="Zawgyi-One" w:hAnsi="Zawgyi-One" w:cs="Zawgyi-One"/>
+          <w:color w:val="000000"/>
+          <w:sz w:val="24"/>
+          <w:szCs w:val="24"/>
+        </w:rPr>
+        <w:t>&gt;&gt;where user='phpmyadmin';</w:t>
+      </w:r>
+    </w:p>
+    <w:p>
+      <w:pPr>
+        <w:pStyle w:val="HTMLPreformatted"/>
+        <w:rPr>
+          <w:rFonts w:ascii="Zawgyi-One" w:hAnsi="Zawgyi-One" w:cs="Zawgyi-One"/>
+          <w:color w:val="000000"/>
+          <w:sz w:val="24"/>
+          <w:szCs w:val="24"/>
+        </w:rPr>
+      </w:pPr>
+    </w:p>
+    <w:p>
+      <w:pPr>
+        <w:pStyle w:val="HTMLPreformatted"/>
+        <w:rPr>
+          <w:rFonts w:ascii="Zawgyi-One" w:hAnsi="Zawgyi-One" w:cs="Zawgyi-One"/>
+          <w:color w:val="000000"/>
+          <w:sz w:val="24"/>
+          <w:szCs w:val="24"/>
+        </w:rPr>
+      </w:pPr>
     </w:p>
     <w:p>
       <w:pPr>
@@ -1255,6 +1700,161 @@
           <w:szCs w:val="24"/>
         </w:rPr>
       </w:pPr>
+    </w:p>
+    <w:p>
+      <w:pPr>
+        <w:rPr>
+          <w:rFonts w:ascii="Zawgyi-One" w:hAnsi="Zawgyi-One" w:cs="Zawgyi-One"/>
+          <w:sz w:val="24"/>
+          <w:szCs w:val="24"/>
+        </w:rPr>
+      </w:pPr>
+      <w:r>
+        <w:rPr>
+          <w:rFonts w:ascii="Zawgyi-One" w:hAnsi="Zawgyi-One" w:cs="Zawgyi-One"/>
+          <w:sz w:val="24"/>
+          <w:szCs w:val="24"/>
+        </w:rPr>
+        <w:lastRenderedPageBreak/>
+        <w:t>to use both LAN and Internet at the same time</w:t>
+      </w:r>
+    </w:p>
+    <w:p>
+      <w:pPr>
+        <w:rPr>
+          <w:rFonts w:ascii="Zawgyi-One" w:hAnsi="Zawgyi-One" w:cs="Zawgyi-One"/>
+          <w:sz w:val="24"/>
+          <w:szCs w:val="24"/>
+        </w:rPr>
+      </w:pPr>
+      <w:r>
+        <w:rPr>
+          <w:rFonts w:ascii="Zawgyi-One" w:hAnsi="Zawgyi-One" w:cs="Zawgyi-One"/>
+          <w:sz w:val="24"/>
+          <w:szCs w:val="24"/>
+        </w:rPr>
+        <w:t>route add ser</w:t>
+      </w:r>
+      <w:r>
+        <w:rPr>
+          <w:rFonts w:ascii="Zawgyi-One" w:hAnsi="Zawgyi-One" w:cs="Zawgyi-One"/>
+          <w:sz w:val="24"/>
+          <w:szCs w:val="24"/>
+        </w:rPr>
+        <w:t>ver_</w:t>
+      </w:r>
+      <w:r>
+        <w:rPr>
+          <w:rFonts w:ascii="Zawgyi-One" w:hAnsi="Zawgyi-One" w:cs="Zawgyi-One"/>
+          <w:sz w:val="24"/>
+          <w:szCs w:val="24"/>
+        </w:rPr>
+        <w:t>ip mask 255.255.255.255 gateway</w:t>
+      </w:r>
+      <w:r>
+        <w:rPr>
+          <w:rFonts w:ascii="Zawgyi-One" w:hAnsi="Zawgyi-One" w:cs="Zawgyi-One"/>
+          <w:sz w:val="24"/>
+          <w:szCs w:val="24"/>
+        </w:rPr>
+        <w:t>_ip</w:t>
+      </w:r>
+      <w:r>
+        <w:rPr>
+          <w:rFonts w:ascii="Zawgyi-One" w:hAnsi="Zawgyi-One" w:cs="Zawgyi-One"/>
+          <w:sz w:val="24"/>
+          <w:szCs w:val="24"/>
+        </w:rPr>
+        <w:t xml:space="preserve"> -p</w:t>
+      </w:r>
+    </w:p>
+    <w:p>
+      <w:pPr>
+        <w:rPr>
+          <w:rFonts w:ascii="Zawgyi-One" w:hAnsi="Zawgyi-One" w:cs="Zawgyi-One"/>
+          <w:sz w:val="24"/>
+          <w:szCs w:val="24"/>
+        </w:rPr>
+      </w:pPr>
+      <w:r>
+        <w:rPr>
+          <w:rFonts w:ascii="Zawgyi-One" w:hAnsi="Zawgyi-One" w:cs="Zawgyi-One"/>
+          <w:sz w:val="24"/>
+          <w:szCs w:val="24"/>
+        </w:rPr>
+        <w:t>google</w:t>
+      </w:r>
+      <w:r>
+        <w:rPr>
+          <w:rFonts w:ascii="Zawgyi-One" w:hAnsi="Zawgyi-One" w:cs="Zawgyi-One"/>
+          <w:sz w:val="24"/>
+          <w:szCs w:val="24"/>
+        </w:rPr>
+        <w:tab/>
+      </w:r>
+      <w:r>
+        <w:rPr>
+          <w:rFonts w:ascii="Zawgyi-One" w:hAnsi="Zawgyi-One" w:cs="Zawgyi-One"/>
+          <w:sz w:val="24"/>
+          <w:szCs w:val="24"/>
+        </w:rPr>
+        <w:tab/>
+        <w:t>74.125.68.101</w:t>
+      </w:r>
+    </w:p>
+    <w:p>
+      <w:pPr>
+        <w:rPr>
+          <w:rFonts w:ascii="Zawgyi-One" w:hAnsi="Zawgyi-One" w:cs="Zawgyi-One"/>
+          <w:sz w:val="24"/>
+          <w:szCs w:val="24"/>
+        </w:rPr>
+      </w:pPr>
+      <w:r>
+        <w:rPr>
+          <w:rFonts w:ascii="Zawgyi-One" w:hAnsi="Zawgyi-One" w:cs="Zawgyi-One"/>
+          <w:sz w:val="24"/>
+          <w:szCs w:val="24"/>
+        </w:rPr>
+        <w:t>facebook</w:t>
+      </w:r>
+      <w:r>
+        <w:rPr>
+          <w:rFonts w:ascii="Zawgyi-One" w:hAnsi="Zawgyi-One" w:cs="Zawgyi-One"/>
+          <w:sz w:val="24"/>
+          <w:szCs w:val="24"/>
+        </w:rPr>
+        <w:tab/>
+        <w:t>157.240.13.35</w:t>
+      </w:r>
+      <w:bookmarkStart w:id="0" w:name="_GoBack"/>
+      <w:bookmarkEnd w:id="0"/>
+    </w:p>
+    <w:p>
+      <w:pPr>
+        <w:rPr>
+          <w:rFonts w:ascii="Zawgyi-One" w:hAnsi="Zawgyi-One" w:cs="Zawgyi-One"/>
+          <w:sz w:val="24"/>
+          <w:szCs w:val="24"/>
+        </w:rPr>
+      </w:pPr>
+      <w:r>
+        <w:rPr>
+          <w:rFonts w:ascii="Zawgyi-One" w:hAnsi="Zawgyi-One" w:cs="Zawgyi-One"/>
+          <w:sz w:val="24"/>
+          <w:szCs w:val="24"/>
+        </w:rPr>
+        <w:t>youtube</w:t>
+      </w:r>
+      <w:r>
+        <w:rPr>
+          <w:rFonts w:ascii="Zawgyi-One" w:hAnsi="Zawgyi-One" w:cs="Zawgyi-One"/>
+          <w:sz w:val="24"/>
+          <w:szCs w:val="24"/>
+        </w:rPr>
+        <w:tab/>
+        <w:t>74.125.24.190</w:t>
+      </w:r>
     </w:p>
     <w:p>
       <w:pPr>

</xml_diff>